<commit_message>
inhertance and polymorphism example
</commit_message>
<xml_diff>
--- a/Java, Spring Boot and React.docx
+++ b/Java, Spring Boot and React.docx
@@ -122,7 +122,15 @@
         <w:ind w:left="0" w:firstLine="0"/>
       </w:pPr>
       <w:r>
-        <w:t>Java is a platform independent and object oriented programming language</w:t>
+        <w:t xml:space="preserve">Java is a platform independent and </w:t>
+      </w:r>
+      <w:proofErr w:type="gramStart"/>
+      <w:r>
+        <w:t>object oriented</w:t>
+      </w:r>
+      <w:proofErr w:type="gramEnd"/>
+      <w:r>
+        <w:t xml:space="preserve"> programming language</w:t>
       </w:r>
     </w:p>
     <w:p>
@@ -184,8 +192,25 @@
         <w:ind w:left="0" w:firstLine="0"/>
       </w:pPr>
       <w:r>
-        <w:t>example: com.mahindra [or] com.birstelstone</w:t>
-      </w:r>
+        <w:t xml:space="preserve">example: </w:t>
+      </w:r>
+      <w:proofErr w:type="spellStart"/>
+      <w:proofErr w:type="gramStart"/>
+      <w:r>
+        <w:t>com.mahindra</w:t>
+      </w:r>
+      <w:proofErr w:type="spellEnd"/>
+      <w:proofErr w:type="gramEnd"/>
+      <w:r>
+        <w:t xml:space="preserve"> [or] </w:t>
+      </w:r>
+      <w:proofErr w:type="spellStart"/>
+      <w:proofErr w:type="gramStart"/>
+      <w:r>
+        <w:t>com.birstelstone</w:t>
+      </w:r>
+      <w:proofErr w:type="spellEnd"/>
+      <w:proofErr w:type="gramEnd"/>
     </w:p>
     <w:p>
       <w:pPr>
@@ -878,27 +903,60 @@
       <w:pPr>
         <w:ind w:left="0" w:firstLine="0"/>
       </w:pPr>
-      <w:r>
-        <w:t xml:space="preserve">int[] </w:t>
-      </w:r>
-      <w:r>
-        <w:t>departmentCodes = { 10, 20, 30, 40} ;</w:t>
-      </w:r>
-    </w:p>
-    <w:p>
-      <w:pPr>
-        <w:ind w:left="0" w:firstLine="0"/>
-      </w:pPr>
-      <w:r>
-        <w:t>String[] teams = {“KKR”, “RCB”, “MI”, “CSK”} ;</w:t>
-      </w:r>
-    </w:p>
-    <w:p>
-      <w:pPr>
-        <w:ind w:left="0" w:firstLine="0"/>
-      </w:pPr>
-      <w:r>
-        <w:t>char[] gender = {‘M’, ‘F’, ‘m’, ‘f’}</w:t>
+      <w:proofErr w:type="gramStart"/>
+      <w:r>
+        <w:t>int[</w:t>
+      </w:r>
+      <w:proofErr w:type="gramEnd"/>
+      <w:r>
+        <w:t xml:space="preserve">] </w:t>
+      </w:r>
+      <w:r>
+        <w:t xml:space="preserve">departmentCodes = </w:t>
+      </w:r>
+      <w:proofErr w:type="gramStart"/>
+      <w:r>
+        <w:t>{ 10</w:t>
+      </w:r>
+      <w:proofErr w:type="gramEnd"/>
+      <w:r>
+        <w:t>, 20, 30, 40</w:t>
+      </w:r>
+      <w:proofErr w:type="gramStart"/>
+      <w:r>
+        <w:t>} ;</w:t>
+      </w:r>
+      <w:proofErr w:type="gramEnd"/>
+    </w:p>
+    <w:p>
+      <w:pPr>
+        <w:ind w:left="0" w:firstLine="0"/>
+      </w:pPr>
+      <w:proofErr w:type="gramStart"/>
+      <w:r>
+        <w:t>String[</w:t>
+      </w:r>
+      <w:proofErr w:type="gramEnd"/>
+      <w:r>
+        <w:t>] teams = {“KKR”, “RCB”, “MI”, “CSK”</w:t>
+      </w:r>
+      <w:proofErr w:type="gramStart"/>
+      <w:r>
+        <w:t>} ;</w:t>
+      </w:r>
+      <w:proofErr w:type="gramEnd"/>
+    </w:p>
+    <w:p>
+      <w:pPr>
+        <w:ind w:left="0" w:firstLine="0"/>
+      </w:pPr>
+      <w:proofErr w:type="gramStart"/>
+      <w:r>
+        <w:t>char[</w:t>
+      </w:r>
+      <w:proofErr w:type="gramEnd"/>
+      <w:r>
+        <w:t>] gender = {‘M’, ‘F’, ‘m’, ‘f’}</w:t>
       </w:r>
     </w:p>
     <w:p>
@@ -1337,7 +1395,15 @@
         </w:numPr>
       </w:pPr>
       <w:r>
-        <w:t>By default a class gets a default constructor if there’s no constructor inside the class, however if you provide the constructor then default constructor is not created</w:t>
+        <w:t xml:space="preserve">By </w:t>
+      </w:r>
+      <w:proofErr w:type="gramStart"/>
+      <w:r>
+        <w:t>default</w:t>
+      </w:r>
+      <w:proofErr w:type="gramEnd"/>
+      <w:r>
+        <w:t xml:space="preserve"> a class gets a default constructor if there’s no constructor inside the class, however if you provide the constructor then default constructor is not created</w:t>
       </w:r>
     </w:p>
     <w:p>
@@ -1524,8 +1590,13 @@
       <w:pPr>
         <w:ind w:left="0" w:firstLine="0"/>
       </w:pPr>
-      <w:r>
-        <w:t>this(): It is used to invoke a constructor from another constructor, you must always write them in the first line of the constructor</w:t>
+      <w:proofErr w:type="gramStart"/>
+      <w:r>
+        <w:t>this(</w:t>
+      </w:r>
+      <w:proofErr w:type="gramEnd"/>
+      <w:r>
+        <w:t>): It is used to invoke a constructor from another constructor, you must always write them in the first line of the constructor</w:t>
       </w:r>
     </w:p>
     <w:p>
@@ -1734,20 +1805,57 @@
         <w:ind w:left="0" w:firstLine="0"/>
       </w:pPr>
       <w:r>
-        <w:t xml:space="preserve">Create a Employee class with </w:t>
+        <w:t xml:space="preserve">Create </w:t>
+      </w:r>
+      <w:proofErr w:type="spellStart"/>
+      <w:proofErr w:type="gramStart"/>
+      <w:r>
+        <w:t>a</w:t>
+      </w:r>
+      <w:proofErr w:type="spellEnd"/>
+      <w:proofErr w:type="gramEnd"/>
+      <w:r>
+        <w:t xml:space="preserve"> Employee class with </w:t>
       </w:r>
       <w:r>
         <w:rPr>
           <w:color w:val="EE0000"/>
         </w:rPr>
-        <w:t>id, name, monthlySalaries[] array</w:t>
-      </w:r>
-      <w:r>
-        <w:t>, it must be 3 month</w:t>
+        <w:t xml:space="preserve">id, name, </w:t>
+      </w:r>
+      <w:proofErr w:type="spellStart"/>
+      <w:proofErr w:type="gramStart"/>
+      <w:r>
+        <w:rPr>
+          <w:color w:val="EE0000"/>
+        </w:rPr>
+        <w:t>monthlySalaries</w:t>
+      </w:r>
+      <w:proofErr w:type="spellEnd"/>
+      <w:r>
+        <w:rPr>
+          <w:color w:val="EE0000"/>
+        </w:rPr>
+        <w:t>[</w:t>
+      </w:r>
+      <w:proofErr w:type="gramEnd"/>
+      <w:r>
+        <w:rPr>
+          <w:color w:val="EE0000"/>
+        </w:rPr>
+        <w:t>] array</w:t>
+      </w:r>
+      <w:r>
+        <w:t xml:space="preserve">, it must be 3 </w:t>
+      </w:r>
+      <w:proofErr w:type="spellStart"/>
+      <w:r>
+        <w:t>month</w:t>
       </w:r>
       <w:r>
         <w:t>s</w:t>
       </w:r>
+      <w:proofErr w:type="spellEnd"/>
       <w:r>
         <w:t xml:space="preserve"> salar</w:t>
       </w:r>
@@ -1755,7 +1863,15 @@
         <w:t>y</w:t>
       </w:r>
       <w:r>
-        <w:t>, create calculateAverage()</w:t>
+        <w:t xml:space="preserve">, create </w:t>
+      </w:r>
+      <w:proofErr w:type="gramStart"/>
+      <w:r>
+        <w:t>calculateAverage(</w:t>
+      </w:r>
+      <w:proofErr w:type="gramEnd"/>
+      <w:r>
+        <w:t>)</w:t>
       </w:r>
       <w:r>
         <w:t xml:space="preserve"> method</w:t>
@@ -1767,7 +1883,23 @@
         <w:t xml:space="preserve">method </w:t>
       </w:r>
       <w:r>
-        <w:t>that prints id, name, 3 months salary and average salary by calling calculateAverage()</w:t>
+        <w:t xml:space="preserve">that prints id, name, 3 </w:t>
+      </w:r>
+      <w:proofErr w:type="spellStart"/>
+      <w:r>
+        <w:t>months</w:t>
+      </w:r>
+      <w:proofErr w:type="spellEnd"/>
+      <w:r>
+        <w:t xml:space="preserve"> salary and average salary by calling </w:t>
+      </w:r>
+      <w:proofErr w:type="gramStart"/>
+      <w:r>
+        <w:t>calculateAverage(</w:t>
+      </w:r>
+      <w:proofErr w:type="gramEnd"/>
+      <w:r>
+        <w:t>)</w:t>
       </w:r>
       <w:r>
         <w:t xml:space="preserve"> method</w:t>
@@ -1778,7 +1910,15 @@
         <w:ind w:left="0" w:firstLine="0"/>
       </w:pPr>
       <w:r>
-        <w:t>Create a main method and create 2 employee objects and invoke display() on each object.</w:t>
+        <w:t xml:space="preserve">Create a main method and create 2 employee objects and invoke </w:t>
+      </w:r>
+      <w:proofErr w:type="gramStart"/>
+      <w:r>
+        <w:t>display(</w:t>
+      </w:r>
+      <w:proofErr w:type="gramEnd"/>
+      <w:r>
+        <w:t>) on each object.</w:t>
       </w:r>
     </w:p>
     <w:p>
@@ -2098,7 +2238,15 @@
         <w:ind w:left="0" w:firstLine="0"/>
       </w:pPr>
       <w:r>
-        <w:t>Employee emp = new Employee(100, “Raj”);</w:t>
+        <w:t xml:space="preserve">Employee emp = new </w:t>
+      </w:r>
+      <w:proofErr w:type="gramStart"/>
+      <w:r>
+        <w:t>Employee(</w:t>
+      </w:r>
+      <w:proofErr w:type="gramEnd"/>
+      <w:r>
+        <w:t>100, “Raj”);</w:t>
       </w:r>
     </w:p>
     <w:p>
@@ -2134,20 +2282,112 @@
       </w:r>
       <w:r>
         <w:br/>
-        <w:t xml:space="preserve">  public Employee(int id, String name) { //initialization }</w:t>
-      </w:r>
+        <w:t xml:space="preserve">  public </w:t>
+      </w:r>
+      <w:proofErr w:type="gramStart"/>
+      <w:r>
+        <w:t>Employee(</w:t>
+      </w:r>
+      <w:proofErr w:type="gramEnd"/>
+      <w:r>
+        <w:t xml:space="preserve">int id, String name) </w:t>
+      </w:r>
+      <w:proofErr w:type="gramStart"/>
+      <w:r>
+        <w:t>{ /</w:t>
+      </w:r>
+      <w:proofErr w:type="gramEnd"/>
+      <w:r>
+        <w:t>/</w:t>
+      </w:r>
+      <w:proofErr w:type="gramStart"/>
+      <w:r>
+        <w:t>initialization }</w:t>
+      </w:r>
+      <w:proofErr w:type="gramEnd"/>
       <w:r>
         <w:br/>
-        <w:t xml:space="preserve">  public void setName(String name) { if (condition) this.name = name; } </w:t>
+        <w:t xml:space="preserve">  public void </w:t>
+      </w:r>
+      <w:proofErr w:type="gramStart"/>
+      <w:r>
+        <w:t>setName(</w:t>
+      </w:r>
+      <w:proofErr w:type="gramEnd"/>
+      <w:r>
+        <w:t xml:space="preserve">String name) </w:t>
+      </w:r>
+      <w:proofErr w:type="gramStart"/>
+      <w:r>
+        <w:t>{ if</w:t>
+      </w:r>
+      <w:proofErr w:type="gramEnd"/>
+      <w:r>
+        <w:t xml:space="preserve"> (condition) this.name = name</w:t>
+      </w:r>
+      <w:proofErr w:type="gramStart"/>
+      <w:r>
+        <w:t>; }</w:t>
+      </w:r>
+      <w:proofErr w:type="gramEnd"/>
+      <w:r>
+        <w:t xml:space="preserve"> </w:t>
       </w:r>
       <w:r>
         <w:br/>
-        <w:t xml:space="preserve">  public int getId() { return id; }</w:t>
-      </w:r>
+        <w:t xml:space="preserve">  public int </w:t>
+      </w:r>
+      <w:proofErr w:type="spellStart"/>
+      <w:proofErr w:type="gramStart"/>
+      <w:r>
+        <w:t>getId</w:t>
+      </w:r>
+      <w:proofErr w:type="spellEnd"/>
+      <w:r>
+        <w:t>(</w:t>
+      </w:r>
+      <w:proofErr w:type="gramEnd"/>
+      <w:r>
+        <w:t xml:space="preserve">) </w:t>
+      </w:r>
+      <w:proofErr w:type="gramStart"/>
+      <w:r>
+        <w:t>{ return</w:t>
+      </w:r>
+      <w:proofErr w:type="gramEnd"/>
+      <w:r>
+        <w:t xml:space="preserve"> id</w:t>
+      </w:r>
+      <w:proofErr w:type="gramStart"/>
+      <w:r>
+        <w:t>; }</w:t>
+      </w:r>
+      <w:proofErr w:type="gramEnd"/>
       <w:r>
         <w:br/>
-        <w:t xml:space="preserve">  public String getName() { return name; }</w:t>
-      </w:r>
+        <w:t xml:space="preserve">  public String </w:t>
+      </w:r>
+      <w:proofErr w:type="gramStart"/>
+      <w:r>
+        <w:t>getName(</w:t>
+      </w:r>
+      <w:proofErr w:type="gramEnd"/>
+      <w:r>
+        <w:t xml:space="preserve">) </w:t>
+      </w:r>
+      <w:proofErr w:type="gramStart"/>
+      <w:r>
+        <w:t>{ return</w:t>
+      </w:r>
+      <w:proofErr w:type="gramEnd"/>
+      <w:r>
+        <w:t xml:space="preserve"> name</w:t>
+      </w:r>
+      <w:proofErr w:type="gramStart"/>
+      <w:r>
+        <w:t>; }</w:t>
+      </w:r>
+      <w:proofErr w:type="gramEnd"/>
       <w:r>
         <w:br/>
         <w:t>}</w:t>
@@ -2263,8 +2503,13 @@
         <w:t>Employee - id, name, gender, phone, salary, dob</w:t>
       </w:r>
       <w:r>
-        <w:t>, desig</w:t>
-      </w:r>
+        <w:t xml:space="preserve">, </w:t>
+      </w:r>
+      <w:proofErr w:type="spellStart"/>
+      <w:r>
+        <w:t>desig</w:t>
+      </w:r>
+      <w:proofErr w:type="spellEnd"/>
     </w:p>
     <w:p>
       <w:pPr>
@@ -2325,8 +2570,13 @@
           <w:numId w:val="4"/>
         </w:numPr>
       </w:pPr>
-      <w:r>
-        <w:t>Person : name, gender, phone, dob</w:t>
+      <w:proofErr w:type="gramStart"/>
+      <w:r>
+        <w:t>Person :</w:t>
+      </w:r>
+      <w:proofErr w:type="gramEnd"/>
+      <w:r>
+        <w:t xml:space="preserve"> name, gender, phone, dob</w:t>
       </w:r>
     </w:p>
     <w:p>
@@ -2350,8 +2600,21 @@
         </w:numPr>
       </w:pPr>
       <w:r>
-        <w:t>Student extends Person - rollNo, marks[], departmentName</w:t>
-      </w:r>
+        <w:t xml:space="preserve">Student extends Person - rollNo, </w:t>
+      </w:r>
+      <w:proofErr w:type="gramStart"/>
+      <w:r>
+        <w:t>marks[</w:t>
+      </w:r>
+      <w:proofErr w:type="gramEnd"/>
+      <w:r>
+        <w:t xml:space="preserve">], </w:t>
+      </w:r>
+      <w:proofErr w:type="spellStart"/>
+      <w:r>
+        <w:t>departmentName</w:t>
+      </w:r>
+      <w:proofErr w:type="spellEnd"/>
     </w:p>
     <w:p>
       <w:pPr>
@@ -2362,7 +2625,31 @@
         </w:numPr>
       </w:pPr>
       <w:r>
-        <w:t>Every subclass invokes super class default constructor automatically with super() statement, but you can use super(args, args,..) to invoke the parameterized constructor of the super class</w:t>
+        <w:t xml:space="preserve">Every subclass invokes super class default constructor automatically with </w:t>
+      </w:r>
+      <w:proofErr w:type="gramStart"/>
+      <w:r>
+        <w:t>super(</w:t>
+      </w:r>
+      <w:proofErr w:type="gramEnd"/>
+      <w:r>
+        <w:t xml:space="preserve">) statement, but you can use </w:t>
+      </w:r>
+      <w:proofErr w:type="gramStart"/>
+      <w:r>
+        <w:t>super(</w:t>
+      </w:r>
+      <w:proofErr w:type="gramEnd"/>
+      <w:r>
+        <w:t xml:space="preserve">args, </w:t>
+      </w:r>
+      <w:proofErr w:type="gramStart"/>
+      <w:r>
+        <w:t>args,..</w:t>
+      </w:r>
+      <w:proofErr w:type="gramEnd"/>
+      <w:r>
+        <w:t>) to invoke the parameterized constructor of the super class</w:t>
       </w:r>
     </w:p>
     <w:p>
@@ -2374,7 +2661,31 @@
         </w:numPr>
       </w:pPr>
       <w:r>
-        <w:t>If the super class doesn’t have default constructor then subclass must explicitly call super(args, args,..) to call the parameterized constructor of the super class</w:t>
+        <w:t xml:space="preserve">If the super class doesn’t have default </w:t>
+      </w:r>
+      <w:proofErr w:type="gramStart"/>
+      <w:r>
+        <w:t>constructor</w:t>
+      </w:r>
+      <w:proofErr w:type="gramEnd"/>
+      <w:r>
+        <w:t xml:space="preserve"> then subclass must explicitly call </w:t>
+      </w:r>
+      <w:proofErr w:type="gramStart"/>
+      <w:r>
+        <w:t>super(</w:t>
+      </w:r>
+      <w:proofErr w:type="gramEnd"/>
+      <w:r>
+        <w:t xml:space="preserve">args, </w:t>
+      </w:r>
+      <w:proofErr w:type="gramStart"/>
+      <w:r>
+        <w:t>args,..</w:t>
+      </w:r>
+      <w:proofErr w:type="gramEnd"/>
+      <w:r>
+        <w:t>) to call the parameterized constructor of the super class</w:t>
       </w:r>
     </w:p>
     <w:p>
@@ -2393,6 +2704,9 @@
         <w:ind w:left="0" w:firstLine="0"/>
       </w:pPr>
       <w:r>
+        <w:rPr>
+          <w:noProof/>
+        </w:rPr>
         <w:lastRenderedPageBreak/>
         <w:drawing>
           <wp:inline distT="0" distB="0" distL="0" distR="0" wp14:anchorId="04093042" wp14:editId="1EB9FBC7">
@@ -2447,6 +2761,9 @@
         <w:ind w:left="0" w:firstLine="0"/>
       </w:pPr>
       <w:r>
+        <w:rPr>
+          <w:noProof/>
+        </w:rPr>
         <w:lastRenderedPageBreak/>
         <w:drawing>
           <wp:inline distT="0" distB="0" distL="0" distR="0" wp14:anchorId="04CE90B7" wp14:editId="095FEAC0">
@@ -2501,6 +2818,9 @@
         <w:ind w:left="0" w:firstLine="0"/>
       </w:pPr>
       <w:r>
+        <w:rPr>
+          <w:noProof/>
+        </w:rPr>
         <w:drawing>
           <wp:inline distT="0" distB="0" distL="0" distR="0" wp14:anchorId="7E4F92F5" wp14:editId="457D043C">
             <wp:extent cx="5943600" cy="2248535"/>
@@ -2565,15 +2885,47 @@
         <w:ind w:left="0" w:firstLine="0"/>
       </w:pPr>
       <w:r>
-        <w:t>Create a Student class that will have rollNo, name, gender, dob, phone, marks[] array (pass 3 marks in int format)</w:t>
-      </w:r>
-    </w:p>
-    <w:p>
-      <w:pPr>
-        <w:ind w:left="0" w:firstLine="0"/>
-      </w:pPr>
-      <w:r>
-        <w:t xml:space="preserve">Create an Account class that will have accountNo, balance, then create a Customer class that will have customer_id, name, gender, dob, phone, account (Account </w:t>
+        <w:t xml:space="preserve">Create a </w:t>
+      </w:r>
+      <w:proofErr w:type="gramStart"/>
+      <w:r>
+        <w:t>Student</w:t>
+      </w:r>
+      <w:proofErr w:type="gramEnd"/>
+      <w:r>
+        <w:t xml:space="preserve"> class that will have rollNo, name, gender, dob, phone, </w:t>
+      </w:r>
+      <w:proofErr w:type="gramStart"/>
+      <w:r>
+        <w:t>marks[</w:t>
+      </w:r>
+      <w:proofErr w:type="gramEnd"/>
+      <w:r>
+        <w:t>] array (pass 3 marks in int format)</w:t>
+      </w:r>
+    </w:p>
+    <w:p>
+      <w:pPr>
+        <w:ind w:left="0" w:firstLine="0"/>
+      </w:pPr>
+      <w:r>
+        <w:t xml:space="preserve">Create an Account class that will have </w:t>
+      </w:r>
+      <w:proofErr w:type="spellStart"/>
+      <w:r>
+        <w:t>accountNo</w:t>
+      </w:r>
+      <w:proofErr w:type="spellEnd"/>
+      <w:r>
+        <w:t xml:space="preserve">, balance, then create a </w:t>
+      </w:r>
+      <w:proofErr w:type="gramStart"/>
+      <w:r>
+        <w:t>Customer</w:t>
+      </w:r>
+      <w:proofErr w:type="gramEnd"/>
+      <w:r>
+        <w:t xml:space="preserve"> class that will have customer_id, name, gender, dob, phone, account (Account </w:t>
       </w:r>
       <w:r>
         <w:t>as a parameter</w:t>
@@ -2622,7 +2974,15 @@
         <w:ind w:left="0" w:firstLine="0"/>
       </w:pPr>
       <w:r>
-        <w:t xml:space="preserve">class Employee extends Person { } </w:t>
+        <w:t xml:space="preserve">class Employee extends Person </w:t>
+      </w:r>
+      <w:proofErr w:type="gramStart"/>
+      <w:r>
+        <w:t>{ }</w:t>
+      </w:r>
+      <w:proofErr w:type="gramEnd"/>
+      <w:r>
+        <w:t xml:space="preserve"> </w:t>
       </w:r>
     </w:p>
     <w:p>
@@ -2647,17 +3007,33 @@
         <w:t>class Customer</w:t>
       </w:r>
       <w:r>
-        <w:t xml:space="preserve"> extends Person </w:t>
-      </w:r>
-      <w:r>
-        <w:t xml:space="preserve"> { </w:t>
+        <w:t xml:space="preserve"> extends </w:t>
+      </w:r>
+      <w:proofErr w:type="gramStart"/>
+      <w:r>
+        <w:t xml:space="preserve">Person </w:t>
+      </w:r>
+      <w:r>
+        <w:t xml:space="preserve"> {</w:t>
+      </w:r>
+      <w:proofErr w:type="gramEnd"/>
+      <w:r>
+        <w:t xml:space="preserve"> </w:t>
       </w:r>
       <w:r>
         <w:t xml:space="preserve"> // extends - is-a relationship</w:t>
       </w:r>
       <w:r>
         <w:br/>
-        <w:t xml:space="preserve">  Account account; // has-a relationship</w:t>
+        <w:t xml:space="preserve">  Account </w:t>
+      </w:r>
+      <w:proofErr w:type="spellStart"/>
+      <w:r>
+        <w:t>account</w:t>
+      </w:r>
+      <w:proofErr w:type="spellEnd"/>
+      <w:r>
+        <w:t>; // has-a relationship</w:t>
       </w:r>
       <w:r>
         <w:br/>
@@ -2731,7 +3107,15 @@
         <w:t>Wrapper classes</w:t>
       </w:r>
       <w:r>
-        <w:t xml:space="preserve"> - these are the classes provided for every primitive datatypes to perform some advanced operations on the primitives</w:t>
+        <w:t xml:space="preserve"> - these are the classes provided for every primitive </w:t>
+      </w:r>
+      <w:proofErr w:type="gramStart"/>
+      <w:r>
+        <w:t>datatypes</w:t>
+      </w:r>
+      <w:proofErr w:type="gramEnd"/>
+      <w:r>
+        <w:t xml:space="preserve"> to perform some advanced operations on the primitives</w:t>
       </w:r>
     </w:p>
     <w:p>
@@ -2780,6 +3164,9 @@
         <w:ind w:left="0" w:firstLine="0"/>
       </w:pPr>
       <w:r>
+        <w:rPr>
+          <w:noProof/>
+        </w:rPr>
         <w:drawing>
           <wp:inline distT="0" distB="0" distL="0" distR="0" wp14:anchorId="32EF9854" wp14:editId="67F443E4">
             <wp:extent cx="5943600" cy="4933315"/>
@@ -2842,6 +3229,9 @@
         <w:ind w:left="0" w:firstLine="0"/>
       </w:pPr>
       <w:r>
+        <w:rPr>
+          <w:noProof/>
+        </w:rPr>
         <w:drawing>
           <wp:inline distT="0" distB="0" distL="0" distR="0" wp14:anchorId="46DB36EA" wp14:editId="221F1E85">
             <wp:extent cx="5943600" cy="3996690"/>
@@ -2895,6 +3285,9 @@
         <w:ind w:left="0" w:firstLine="0"/>
       </w:pPr>
       <w:r>
+        <w:rPr>
+          <w:noProof/>
+        </w:rPr>
         <w:lastRenderedPageBreak/>
         <w:drawing>
           <wp:inline distT="0" distB="0" distL="0" distR="0" wp14:anchorId="7FAA0F82" wp14:editId="3A21D7F3">
@@ -2932,6 +3325,987 @@
           </wp:inline>
         </w:drawing>
       </w:r>
+    </w:p>
+    <w:p>
+      <w:pPr>
+        <w:ind w:left="0" w:firstLine="0"/>
+      </w:pPr>
+      <w:proofErr w:type="spellStart"/>
+      <w:r>
+        <w:t>isLetter</w:t>
+      </w:r>
+      <w:proofErr w:type="spellEnd"/>
+      <w:r>
+        <w:t xml:space="preserve"> vs </w:t>
+      </w:r>
+      <w:proofErr w:type="spellStart"/>
+      <w:r>
+        <w:t>isAlphabetic</w:t>
+      </w:r>
+      <w:proofErr w:type="spellEnd"/>
+      <w:r>
+        <w:t xml:space="preserve"> in Character class</w:t>
+      </w:r>
+    </w:p>
+    <w:p>
+      <w:pPr>
+        <w:ind w:left="0" w:firstLine="0"/>
+      </w:pPr>
+      <w:proofErr w:type="spellStart"/>
+      <w:r>
+        <w:t>isLetter</w:t>
+      </w:r>
+      <w:proofErr w:type="spellEnd"/>
+      <w:r>
+        <w:t xml:space="preserve"> works for all the letters, </w:t>
+      </w:r>
+      <w:proofErr w:type="spellStart"/>
+      <w:r>
+        <w:t>isAlphabetic</w:t>
+      </w:r>
+      <w:proofErr w:type="spellEnd"/>
+      <w:r>
+        <w:t xml:space="preserve"> is super set of </w:t>
+      </w:r>
+      <w:proofErr w:type="spellStart"/>
+      <w:r>
+        <w:t>isLetter</w:t>
+      </w:r>
+      <w:proofErr w:type="spellEnd"/>
+      <w:r>
+        <w:t xml:space="preserve">, all the letters are part of alphabets, </w:t>
+      </w:r>
+      <w:proofErr w:type="spellStart"/>
+      <w:r>
+        <w:t>isAlphabetic</w:t>
+      </w:r>
+      <w:proofErr w:type="spellEnd"/>
+      <w:r>
+        <w:t xml:space="preserve"> also used for other characters like roman numbers</w:t>
+      </w:r>
+    </w:p>
+    <w:p>
+      <w:pPr>
+        <w:ind w:left="0" w:firstLine="0"/>
+      </w:pPr>
+      <w:r>
+        <w:rPr>
+          <w:highlight w:val="yellow"/>
+        </w:rPr>
+        <w:t>Has a relationship</w:t>
+      </w:r>
+    </w:p>
+    <w:p>
+      <w:pPr>
+        <w:ind w:left="0" w:firstLine="0"/>
+      </w:pPr>
+      <w:r>
+        <w:t>It can be achieved using Aggregation and Composition</w:t>
+      </w:r>
+    </w:p>
+    <w:p>
+      <w:pPr>
+        <w:ind w:left="0" w:firstLine="0"/>
+      </w:pPr>
+      <w:r>
+        <w:t>Aggregation: Parent and Child objects are independent to each other: loose coupling</w:t>
+      </w:r>
+    </w:p>
+    <w:p>
+      <w:pPr>
+        <w:ind w:left="0" w:firstLine="0"/>
+      </w:pPr>
+      <w:r>
+        <w:t>Composition: Child objects doesn’t exist without Parent object: tight coupling</w:t>
+      </w:r>
+    </w:p>
+    <w:p>
+      <w:pPr>
+        <w:ind w:left="0" w:firstLine="0"/>
+      </w:pPr>
+      <w:r>
+        <w:t>// Aggregation</w:t>
+      </w:r>
+    </w:p>
+    <w:p>
+      <w:pPr>
+        <w:ind w:left="0" w:firstLine="0"/>
+      </w:pPr>
+      <w:r>
+        <w:t xml:space="preserve">class UserService { </w:t>
+      </w:r>
+      <w:r>
+        <w:br/>
+        <w:t xml:space="preserve">   private UserRepository repo;</w:t>
+      </w:r>
+      <w:r>
+        <w:br/>
+        <w:t xml:space="preserve">   </w:t>
+      </w:r>
+      <w:proofErr w:type="gramStart"/>
+      <w:r>
+        <w:t>UserService(</w:t>
+      </w:r>
+      <w:proofErr w:type="gramEnd"/>
+      <w:r>
+        <w:t xml:space="preserve">UserRepository repo) </w:t>
+      </w:r>
+      <w:proofErr w:type="gramStart"/>
+      <w:r>
+        <w:t>{ this</w:t>
+      </w:r>
+      <w:proofErr w:type="gramEnd"/>
+      <w:r>
+        <w:t>.repo = repo</w:t>
+      </w:r>
+      <w:proofErr w:type="gramStart"/>
+      <w:r>
+        <w:t>; }</w:t>
+      </w:r>
+      <w:proofErr w:type="gramEnd"/>
+      <w:r>
+        <w:t xml:space="preserve"> // </w:t>
+      </w:r>
+      <w:r>
+        <w:br/>
+        <w:t>}</w:t>
+      </w:r>
+    </w:p>
+    <w:p>
+      <w:pPr>
+        <w:ind w:left="0" w:firstLine="0"/>
+      </w:pPr>
+      <w:r>
+        <w:t>UserRepository object you will supply outside the UserService, it doesn’t create the UserRepository itself, this is aggregation</w:t>
+      </w:r>
+    </w:p>
+    <w:p>
+      <w:pPr>
+        <w:ind w:left="0" w:firstLine="0"/>
+      </w:pPr>
+      <w:r>
+        <w:t>// Composition</w:t>
+      </w:r>
+    </w:p>
+    <w:p>
+      <w:pPr>
+        <w:ind w:left="0" w:firstLine="0"/>
+      </w:pPr>
+      <w:r>
+        <w:lastRenderedPageBreak/>
+        <w:t xml:space="preserve">class Order { </w:t>
+      </w:r>
+      <w:r>
+        <w:br/>
+        <w:t xml:space="preserve">  private OrderItem item;</w:t>
+      </w:r>
+    </w:p>
+    <w:p>
+      <w:pPr>
+        <w:ind w:left="0" w:firstLine="0"/>
+      </w:pPr>
+      <w:r>
+        <w:t xml:space="preserve">   public </w:t>
+      </w:r>
+      <w:proofErr w:type="gramStart"/>
+      <w:r>
+        <w:t>Order(</w:t>
+      </w:r>
+      <w:proofErr w:type="gramEnd"/>
+      <w:r>
+        <w:t xml:space="preserve">) { </w:t>
+      </w:r>
+      <w:r>
+        <w:br/>
+        <w:t xml:space="preserve">    </w:t>
+      </w:r>
+      <w:proofErr w:type="gramStart"/>
+      <w:r>
+        <w:t>this.item</w:t>
+      </w:r>
+      <w:proofErr w:type="gramEnd"/>
+      <w:r>
+        <w:t xml:space="preserve"> = new </w:t>
+      </w:r>
+      <w:proofErr w:type="gramStart"/>
+      <w:r>
+        <w:t>OrderItem(</w:t>
+      </w:r>
+      <w:proofErr w:type="gramEnd"/>
+      <w:r>
+        <w:t>); // composition</w:t>
+      </w:r>
+      <w:r>
+        <w:br/>
+        <w:t xml:space="preserve">  }</w:t>
+      </w:r>
+      <w:r>
+        <w:br/>
+        <w:t>}</w:t>
+      </w:r>
+    </w:p>
+    <w:p>
+      <w:pPr>
+        <w:ind w:left="0" w:firstLine="0"/>
+      </w:pPr>
+      <w:r>
+        <w:t>// another example</w:t>
+      </w:r>
+      <w:r>
+        <w:br/>
+        <w:t xml:space="preserve">class UserAccount { </w:t>
+      </w:r>
+      <w:r>
+        <w:br/>
+        <w:t xml:space="preserve">   private UserCredentials credentials;</w:t>
+      </w:r>
+      <w:r>
+        <w:br/>
+        <w:t xml:space="preserve">   public </w:t>
+      </w:r>
+      <w:proofErr w:type="gramStart"/>
+      <w:r>
+        <w:t>UserAccount(</w:t>
+      </w:r>
+      <w:proofErr w:type="gramEnd"/>
+      <w:r>
+        <w:t xml:space="preserve">) { </w:t>
+      </w:r>
+      <w:r>
+        <w:br/>
+        <w:t xml:space="preserve">      </w:t>
+      </w:r>
+      <w:proofErr w:type="gramStart"/>
+      <w:r>
+        <w:t>this.credentials</w:t>
+      </w:r>
+      <w:proofErr w:type="gramEnd"/>
+      <w:r>
+        <w:t xml:space="preserve"> = new </w:t>
+      </w:r>
+      <w:proofErr w:type="gramStart"/>
+      <w:r>
+        <w:t>UserCredentials(</w:t>
+      </w:r>
+      <w:proofErr w:type="gramEnd"/>
+      <w:r>
+        <w:t>“…”, “…”);</w:t>
+      </w:r>
+      <w:r>
+        <w:br/>
+        <w:t xml:space="preserve"> </w:t>
+      </w:r>
+      <w:proofErr w:type="gramStart"/>
+      <w:r>
+        <w:t xml:space="preserve">  }</w:t>
+      </w:r>
+      <w:proofErr w:type="gramEnd"/>
+      <w:r>
+        <w:br/>
+        <w:t>}</w:t>
+      </w:r>
+    </w:p>
+    <w:p>
+      <w:pPr>
+        <w:ind w:left="0" w:firstLine="0"/>
+      </w:pPr>
+      <w:r>
+        <w:rPr>
+          <w:highlight w:val="yellow"/>
+        </w:rPr>
+        <w:t>Method Overriding:</w:t>
+      </w:r>
+    </w:p>
+    <w:p>
+      <w:pPr>
+        <w:ind w:left="0" w:firstLine="0"/>
+      </w:pPr>
+      <w:r>
+        <w:t>It is about having same method in the super class &amp; subclass with same signature but different implementation logic</w:t>
+      </w:r>
+    </w:p>
+    <w:p>
+      <w:pPr>
+        <w:ind w:left="0" w:firstLine="0"/>
+      </w:pPr>
+      <w:r>
+        <w:t>Person, Employee, Student, Customer</w:t>
+      </w:r>
+    </w:p>
+    <w:p>
+      <w:pPr>
+        <w:ind w:left="0" w:firstLine="0"/>
+      </w:pPr>
+      <w:proofErr w:type="gramStart"/>
+      <w:r>
+        <w:t>display(</w:t>
+      </w:r>
+      <w:proofErr w:type="gramEnd"/>
+      <w:r>
+        <w:t>) {</w:t>
+      </w:r>
+      <w:proofErr w:type="gramStart"/>
+      <w:r>
+        <w:t xml:space="preserve"> ..</w:t>
+      </w:r>
+      <w:proofErr w:type="gramEnd"/>
+      <w:r>
+        <w:t xml:space="preserve"> } </w:t>
+      </w:r>
+    </w:p>
+    <w:p>
+      <w:pPr>
+        <w:ind w:left="0" w:firstLine="0"/>
+      </w:pPr>
+      <w:r>
+        <w:lastRenderedPageBreak/>
+        <w:drawing>
+          <wp:inline distT="0" distB="0" distL="0" distR="0" wp14:anchorId="1E090C4A" wp14:editId="104FACC7">
+            <wp:extent cx="5943600" cy="3258820"/>
+            <wp:effectExtent l="0" t="0" r="0" b="0"/>
+            <wp:docPr id="1847776532" name="Picture 1"/>
+            <wp:cNvGraphicFramePr>
+              <a:graphicFrameLocks xmlns:a="http://schemas.openxmlformats.org/drawingml/2006/main" noChangeAspect="1"/>
+            </wp:cNvGraphicFramePr>
+            <a:graphic xmlns:a="http://schemas.openxmlformats.org/drawingml/2006/main">
+              <a:graphicData uri="http://schemas.openxmlformats.org/drawingml/2006/picture">
+                <pic:pic xmlns:pic="http://schemas.openxmlformats.org/drawingml/2006/picture">
+                  <pic:nvPicPr>
+                    <pic:cNvPr id="1847776532" name=""/>
+                    <pic:cNvPicPr/>
+                  </pic:nvPicPr>
+                  <pic:blipFill>
+                    <a:blip r:embed="rId32"/>
+                    <a:stretch>
+                      <a:fillRect/>
+                    </a:stretch>
+                  </pic:blipFill>
+                  <pic:spPr>
+                    <a:xfrm>
+                      <a:off x="0" y="0"/>
+                      <a:ext cx="5943600" cy="3258820"/>
+                    </a:xfrm>
+                    <a:prstGeom prst="rect">
+                      <a:avLst/>
+                    </a:prstGeom>
+                  </pic:spPr>
+                </pic:pic>
+              </a:graphicData>
+            </a:graphic>
+          </wp:inline>
+        </w:drawing>
+      </w:r>
+    </w:p>
+    <w:p>
+      <w:pPr>
+        <w:ind w:left="0" w:firstLine="0"/>
+      </w:pPr>
+      <w:r>
+        <w:rPr>
+          <w:highlight w:val="yellow"/>
+        </w:rPr>
+        <w:t>Account.java</w:t>
+      </w:r>
+    </w:p>
+    <w:p>
+      <w:pPr>
+        <w:ind w:left="0" w:firstLine="0"/>
+      </w:pPr>
+      <w:r>
+        <w:lastRenderedPageBreak/>
+        <w:drawing>
+          <wp:inline distT="0" distB="0" distL="0" distR="0" wp14:anchorId="66513836" wp14:editId="56D5AD35">
+            <wp:extent cx="5943600" cy="5078095"/>
+            <wp:effectExtent l="0" t="0" r="0" b="8255"/>
+            <wp:docPr id="406099129" name="Picture 1"/>
+            <wp:cNvGraphicFramePr>
+              <a:graphicFrameLocks xmlns:a="http://schemas.openxmlformats.org/drawingml/2006/main" noChangeAspect="1"/>
+            </wp:cNvGraphicFramePr>
+            <a:graphic xmlns:a="http://schemas.openxmlformats.org/drawingml/2006/main">
+              <a:graphicData uri="http://schemas.openxmlformats.org/drawingml/2006/picture">
+                <pic:pic xmlns:pic="http://schemas.openxmlformats.org/drawingml/2006/picture">
+                  <pic:nvPicPr>
+                    <pic:cNvPr id="406099129" name=""/>
+                    <pic:cNvPicPr/>
+                  </pic:nvPicPr>
+                  <pic:blipFill>
+                    <a:blip r:embed="rId33"/>
+                    <a:stretch>
+                      <a:fillRect/>
+                    </a:stretch>
+                  </pic:blipFill>
+                  <pic:spPr>
+                    <a:xfrm>
+                      <a:off x="0" y="0"/>
+                      <a:ext cx="5943600" cy="5078095"/>
+                    </a:xfrm>
+                    <a:prstGeom prst="rect">
+                      <a:avLst/>
+                    </a:prstGeom>
+                  </pic:spPr>
+                </pic:pic>
+              </a:graphicData>
+            </a:graphic>
+          </wp:inline>
+        </w:drawing>
+      </w:r>
+    </w:p>
+    <w:p>
+      <w:pPr>
+        <w:ind w:left="0" w:firstLine="0"/>
+      </w:pPr>
+    </w:p>
+    <w:p>
+      <w:pPr>
+        <w:ind w:left="0" w:firstLine="0"/>
+      </w:pPr>
+      <w:r>
+        <w:rPr>
+          <w:highlight w:val="yellow"/>
+        </w:rPr>
+        <w:t>SavingsAccount.java</w:t>
+      </w:r>
+    </w:p>
+    <w:p>
+      <w:pPr>
+        <w:ind w:left="0" w:firstLine="0"/>
+      </w:pPr>
+      <w:r>
+        <w:lastRenderedPageBreak/>
+        <w:drawing>
+          <wp:inline distT="0" distB="0" distL="0" distR="0" wp14:anchorId="06030C1D" wp14:editId="3B417DDB">
+            <wp:extent cx="5943600" cy="2268220"/>
+            <wp:effectExtent l="0" t="0" r="0" b="0"/>
+            <wp:docPr id="159826602" name="Picture 1"/>
+            <wp:cNvGraphicFramePr>
+              <a:graphicFrameLocks xmlns:a="http://schemas.openxmlformats.org/drawingml/2006/main" noChangeAspect="1"/>
+            </wp:cNvGraphicFramePr>
+            <a:graphic xmlns:a="http://schemas.openxmlformats.org/drawingml/2006/main">
+              <a:graphicData uri="http://schemas.openxmlformats.org/drawingml/2006/picture">
+                <pic:pic xmlns:pic="http://schemas.openxmlformats.org/drawingml/2006/picture">
+                  <pic:nvPicPr>
+                    <pic:cNvPr id="159826602" name=""/>
+                    <pic:cNvPicPr/>
+                  </pic:nvPicPr>
+                  <pic:blipFill>
+                    <a:blip r:embed="rId34"/>
+                    <a:stretch>
+                      <a:fillRect/>
+                    </a:stretch>
+                  </pic:blipFill>
+                  <pic:spPr>
+                    <a:xfrm>
+                      <a:off x="0" y="0"/>
+                      <a:ext cx="5943600" cy="2268220"/>
+                    </a:xfrm>
+                    <a:prstGeom prst="rect">
+                      <a:avLst/>
+                    </a:prstGeom>
+                  </pic:spPr>
+                </pic:pic>
+              </a:graphicData>
+            </a:graphic>
+          </wp:inline>
+        </w:drawing>
+      </w:r>
+    </w:p>
+    <w:p>
+      <w:pPr>
+        <w:ind w:left="0" w:firstLine="0"/>
+      </w:pPr>
+      <w:r>
+        <w:rPr>
+          <w:highlight w:val="yellow"/>
+        </w:rPr>
+        <w:t>FixedDepositAccount.java</w:t>
+      </w:r>
+    </w:p>
+    <w:p>
+      <w:pPr>
+        <w:ind w:left="0" w:firstLine="0"/>
+      </w:pPr>
+      <w:r>
+        <w:drawing>
+          <wp:inline distT="0" distB="0" distL="0" distR="0" wp14:anchorId="2AC00CCC" wp14:editId="0CA75893">
+            <wp:extent cx="5943600" cy="2276475"/>
+            <wp:effectExtent l="0" t="0" r="0" b="9525"/>
+            <wp:docPr id="342750902" name="Picture 1"/>
+            <wp:cNvGraphicFramePr>
+              <a:graphicFrameLocks xmlns:a="http://schemas.openxmlformats.org/drawingml/2006/main" noChangeAspect="1"/>
+            </wp:cNvGraphicFramePr>
+            <a:graphic xmlns:a="http://schemas.openxmlformats.org/drawingml/2006/main">
+              <a:graphicData uri="http://schemas.openxmlformats.org/drawingml/2006/picture">
+                <pic:pic xmlns:pic="http://schemas.openxmlformats.org/drawingml/2006/picture">
+                  <pic:nvPicPr>
+                    <pic:cNvPr id="342750902" name=""/>
+                    <pic:cNvPicPr/>
+                  </pic:nvPicPr>
+                  <pic:blipFill>
+                    <a:blip r:embed="rId35"/>
+                    <a:stretch>
+                      <a:fillRect/>
+                    </a:stretch>
+                  </pic:blipFill>
+                  <pic:spPr>
+                    <a:xfrm>
+                      <a:off x="0" y="0"/>
+                      <a:ext cx="5943600" cy="2276475"/>
+                    </a:xfrm>
+                    <a:prstGeom prst="rect">
+                      <a:avLst/>
+                    </a:prstGeom>
+                  </pic:spPr>
+                </pic:pic>
+              </a:graphicData>
+            </a:graphic>
+          </wp:inline>
+        </w:drawing>
+      </w:r>
+    </w:p>
+    <w:p>
+      <w:pPr>
+        <w:ind w:left="0" w:firstLine="0"/>
+      </w:pPr>
+      <w:r>
+        <w:rPr>
+          <w:highlight w:val="yellow"/>
+        </w:rPr>
+        <w:t>TestPolymorphism.java</w:t>
+      </w:r>
+    </w:p>
+    <w:p>
+      <w:pPr>
+        <w:ind w:left="0" w:firstLine="0"/>
+      </w:pPr>
+      <w:r>
+        <w:lastRenderedPageBreak/>
+        <w:drawing>
+          <wp:inline distT="0" distB="0" distL="0" distR="0" wp14:anchorId="140E2DC4" wp14:editId="590E3374">
+            <wp:extent cx="5943600" cy="2514600"/>
+            <wp:effectExtent l="0" t="0" r="0" b="0"/>
+            <wp:docPr id="176138859" name="Picture 1"/>
+            <wp:cNvGraphicFramePr>
+              <a:graphicFrameLocks xmlns:a="http://schemas.openxmlformats.org/drawingml/2006/main" noChangeAspect="1"/>
+            </wp:cNvGraphicFramePr>
+            <a:graphic xmlns:a="http://schemas.openxmlformats.org/drawingml/2006/main">
+              <a:graphicData uri="http://schemas.openxmlformats.org/drawingml/2006/picture">
+                <pic:pic xmlns:pic="http://schemas.openxmlformats.org/drawingml/2006/picture">
+                  <pic:nvPicPr>
+                    <pic:cNvPr id="176138859" name=""/>
+                    <pic:cNvPicPr/>
+                  </pic:nvPicPr>
+                  <pic:blipFill>
+                    <a:blip r:embed="rId36"/>
+                    <a:stretch>
+                      <a:fillRect/>
+                    </a:stretch>
+                  </pic:blipFill>
+                  <pic:spPr>
+                    <a:xfrm>
+                      <a:off x="0" y="0"/>
+                      <a:ext cx="5943600" cy="2514600"/>
+                    </a:xfrm>
+                    <a:prstGeom prst="rect">
+                      <a:avLst/>
+                    </a:prstGeom>
+                  </pic:spPr>
+                </pic:pic>
+              </a:graphicData>
+            </a:graphic>
+          </wp:inline>
+        </w:drawing>
+      </w:r>
+    </w:p>
+    <w:p>
+      <w:pPr>
+        <w:ind w:left="0" w:firstLine="0"/>
+      </w:pPr>
+      <w:r>
+        <w:rPr>
+          <w:highlight w:val="yellow"/>
+        </w:rPr>
+        <w:t>Output:</w:t>
+      </w:r>
+    </w:p>
+    <w:p>
+      <w:pPr>
+        <w:ind w:left="0" w:firstLine="0"/>
+      </w:pPr>
+      <w:r>
+        <w:drawing>
+          <wp:inline distT="0" distB="0" distL="0" distR="0" wp14:anchorId="1B61F5E5" wp14:editId="6AE45FD0">
+            <wp:extent cx="5943600" cy="1930400"/>
+            <wp:effectExtent l="0" t="0" r="0" b="0"/>
+            <wp:docPr id="194720305" name="Picture 1"/>
+            <wp:cNvGraphicFramePr>
+              <a:graphicFrameLocks xmlns:a="http://schemas.openxmlformats.org/drawingml/2006/main" noChangeAspect="1"/>
+            </wp:cNvGraphicFramePr>
+            <a:graphic xmlns:a="http://schemas.openxmlformats.org/drawingml/2006/main">
+              <a:graphicData uri="http://schemas.openxmlformats.org/drawingml/2006/picture">
+                <pic:pic xmlns:pic="http://schemas.openxmlformats.org/drawingml/2006/picture">
+                  <pic:nvPicPr>
+                    <pic:cNvPr id="194720305" name=""/>
+                    <pic:cNvPicPr/>
+                  </pic:nvPicPr>
+                  <pic:blipFill>
+                    <a:blip r:embed="rId37"/>
+                    <a:stretch>
+                      <a:fillRect/>
+                    </a:stretch>
+                  </pic:blipFill>
+                  <pic:spPr>
+                    <a:xfrm>
+                      <a:off x="0" y="0"/>
+                      <a:ext cx="5943600" cy="1930400"/>
+                    </a:xfrm>
+                    <a:prstGeom prst="rect">
+                      <a:avLst/>
+                    </a:prstGeom>
+                  </pic:spPr>
+                </pic:pic>
+              </a:graphicData>
+            </a:graphic>
+          </wp:inline>
+        </w:drawing>
+      </w:r>
+    </w:p>
+    <w:p>
+      <w:pPr>
+        <w:ind w:left="0" w:firstLine="0"/>
+      </w:pPr>
+      <w:r>
+        <w:rPr>
+          <w:highlight w:val="yellow"/>
+        </w:rPr>
+        <w:t>Activity</w:t>
+      </w:r>
+    </w:p>
+    <w:p>
+      <w:pPr>
+        <w:ind w:left="0" w:firstLine="0"/>
+      </w:pPr>
+      <w:r>
+        <w:lastRenderedPageBreak/>
+        <w:drawing>
+          <wp:inline distT="0" distB="0" distL="0" distR="0" wp14:anchorId="037285E3" wp14:editId="0F04A7A2">
+            <wp:extent cx="5943600" cy="2707005"/>
+            <wp:effectExtent l="0" t="0" r="0" b="0"/>
+            <wp:docPr id="1108211766" name="Picture 1"/>
+            <wp:cNvGraphicFramePr>
+              <a:graphicFrameLocks xmlns:a="http://schemas.openxmlformats.org/drawingml/2006/main" noChangeAspect="1"/>
+            </wp:cNvGraphicFramePr>
+            <a:graphic xmlns:a="http://schemas.openxmlformats.org/drawingml/2006/main">
+              <a:graphicData uri="http://schemas.openxmlformats.org/drawingml/2006/picture">
+                <pic:pic xmlns:pic="http://schemas.openxmlformats.org/drawingml/2006/picture">
+                  <pic:nvPicPr>
+                    <pic:cNvPr id="1108211766" name=""/>
+                    <pic:cNvPicPr/>
+                  </pic:nvPicPr>
+                  <pic:blipFill>
+                    <a:blip r:embed="rId38"/>
+                    <a:stretch>
+                      <a:fillRect/>
+                    </a:stretch>
+                  </pic:blipFill>
+                  <pic:spPr>
+                    <a:xfrm>
+                      <a:off x="0" y="0"/>
+                      <a:ext cx="5943600" cy="2707005"/>
+                    </a:xfrm>
+                    <a:prstGeom prst="rect">
+                      <a:avLst/>
+                    </a:prstGeom>
+                  </pic:spPr>
+                </pic:pic>
+              </a:graphicData>
+            </a:graphic>
+          </wp:inline>
+        </w:drawing>
+      </w:r>
+    </w:p>
+    <w:p>
+      <w:pPr>
+        <w:ind w:left="0" w:firstLine="0"/>
+      </w:pPr>
+      <w:proofErr w:type="spellStart"/>
+      <w:r>
+        <w:t>instanceof</w:t>
+      </w:r>
+      <w:proofErr w:type="spellEnd"/>
+      <w:r>
+        <w:t xml:space="preserve">: It is a keyword used to check the type of object when a super class is handling various sub class type of objects, it </w:t>
+      </w:r>
+      <w:proofErr w:type="gramStart"/>
+      <w:r>
+        <w:t>avoid</w:t>
+      </w:r>
+      <w:proofErr w:type="gramEnd"/>
+      <w:r>
+        <w:t xml:space="preserve"> </w:t>
+      </w:r>
+      <w:proofErr w:type="spellStart"/>
+      <w:r>
+        <w:t>ClassCastException</w:t>
+      </w:r>
+      <w:proofErr w:type="spellEnd"/>
+    </w:p>
+    <w:p>
+      <w:pPr>
+        <w:ind w:left="0" w:firstLine="0"/>
+      </w:pPr>
+      <w:r>
+        <w:rPr>
+          <w:highlight w:val="yellow"/>
+        </w:rPr>
+        <w:t xml:space="preserve">Explicit </w:t>
+      </w:r>
+      <w:proofErr w:type="spellStart"/>
+      <w:r>
+        <w:rPr>
+          <w:highlight w:val="yellow"/>
+        </w:rPr>
+        <w:t>Downcasting</w:t>
+      </w:r>
+      <w:proofErr w:type="spellEnd"/>
+      <w:r>
+        <w:rPr>
+          <w:highlight w:val="yellow"/>
+        </w:rPr>
+        <w:t>:</w:t>
+      </w:r>
+      <w:r>
+        <w:t xml:space="preserve"> In many cases, you will use super class reference variable to handle all the sub-types, but when you need to access members of sub-classes then you need a reference variable of subclass type</w:t>
+      </w:r>
+    </w:p>
+    <w:p>
+      <w:pPr>
+        <w:ind w:left="0" w:firstLine="0"/>
+      </w:pPr>
+      <w:proofErr w:type="spellStart"/>
+      <w:r>
+        <w:t>SavingsAccount</w:t>
+      </w:r>
+      <w:proofErr w:type="spellEnd"/>
+      <w:r>
+        <w:t xml:space="preserve"> </w:t>
+      </w:r>
+      <w:proofErr w:type="spellStart"/>
+      <w:r>
+        <w:t>sa</w:t>
+      </w:r>
+      <w:proofErr w:type="spellEnd"/>
+      <w:r>
+        <w:t xml:space="preserve"> = (</w:t>
+      </w:r>
+      <w:proofErr w:type="spellStart"/>
+      <w:r>
+        <w:t>SavingsAccount</w:t>
+      </w:r>
+      <w:proofErr w:type="spellEnd"/>
+      <w:r>
+        <w:t>) a;</w:t>
+      </w:r>
+    </w:p>
+    <w:p>
+      <w:pPr>
+        <w:ind w:left="0" w:firstLine="0"/>
+      </w:pPr>
+      <w:r>
+        <w:drawing>
+          <wp:inline distT="0" distB="0" distL="0" distR="0" wp14:anchorId="6B984EB6" wp14:editId="4454F57F">
+            <wp:extent cx="5943600" cy="2846705"/>
+            <wp:effectExtent l="0" t="0" r="0" b="0"/>
+            <wp:docPr id="649351545" name="Picture 1"/>
+            <wp:cNvGraphicFramePr>
+              <a:graphicFrameLocks xmlns:a="http://schemas.openxmlformats.org/drawingml/2006/main" noChangeAspect="1"/>
+            </wp:cNvGraphicFramePr>
+            <a:graphic xmlns:a="http://schemas.openxmlformats.org/drawingml/2006/main">
+              <a:graphicData uri="http://schemas.openxmlformats.org/drawingml/2006/picture">
+                <pic:pic xmlns:pic="http://schemas.openxmlformats.org/drawingml/2006/picture">
+                  <pic:nvPicPr>
+                    <pic:cNvPr id="649351545" name=""/>
+                    <pic:cNvPicPr/>
+                  </pic:nvPicPr>
+                  <pic:blipFill>
+                    <a:blip r:embed="rId39"/>
+                    <a:stretch>
+                      <a:fillRect/>
+                    </a:stretch>
+                  </pic:blipFill>
+                  <pic:spPr>
+                    <a:xfrm>
+                      <a:off x="0" y="0"/>
+                      <a:ext cx="5943600" cy="2846705"/>
+                    </a:xfrm>
+                    <a:prstGeom prst="rect">
+                      <a:avLst/>
+                    </a:prstGeom>
+                  </pic:spPr>
+                </pic:pic>
+              </a:graphicData>
+            </a:graphic>
+          </wp:inline>
+        </w:drawing>
+      </w:r>
+    </w:p>
+    <w:p>
+      <w:pPr>
+        <w:ind w:left="0" w:firstLine="0"/>
+      </w:pPr>
+    </w:p>
+    <w:p>
+      <w:pPr>
+        <w:ind w:left="0" w:firstLine="0"/>
+      </w:pPr>
+      <w:r>
+        <w:rPr>
+          <w:highlight w:val="yellow"/>
+        </w:rPr>
+        <w:lastRenderedPageBreak/>
+        <w:t>Root class in Java</w:t>
+      </w:r>
+    </w:p>
+    <w:p>
+      <w:pPr>
+        <w:ind w:left="0" w:firstLine="0"/>
+      </w:pPr>
+      <w:r>
+        <w:t xml:space="preserve">class Person </w:t>
+      </w:r>
+      <w:proofErr w:type="gramStart"/>
+      <w:r>
+        <w:t>{ }</w:t>
+      </w:r>
+      <w:proofErr w:type="gramEnd"/>
+      <w:r>
+        <w:t xml:space="preserve"> </w:t>
+      </w:r>
+      <w:r>
+        <w:br/>
+        <w:t xml:space="preserve">class Employee extends Person </w:t>
+      </w:r>
+      <w:proofErr w:type="gramStart"/>
+      <w:r>
+        <w:t>{ }</w:t>
+      </w:r>
+      <w:proofErr w:type="gramEnd"/>
+      <w:r>
+        <w:t xml:space="preserve"> </w:t>
+      </w:r>
+    </w:p>
+    <w:p>
+      <w:pPr>
+        <w:ind w:left="0" w:firstLine="0"/>
+      </w:pPr>
+      <w:r>
+        <w:t xml:space="preserve">If a class doesn’t extend any </w:t>
+      </w:r>
+      <w:proofErr w:type="gramStart"/>
+      <w:r>
+        <w:t>class</w:t>
+      </w:r>
+      <w:proofErr w:type="gramEnd"/>
+      <w:r>
+        <w:t xml:space="preserve"> then it automatically inherits Object class</w:t>
+      </w:r>
+    </w:p>
+    <w:p>
+      <w:pPr>
+        <w:ind w:left="0" w:firstLine="0"/>
+      </w:pPr>
+      <w:r>
+        <w:t>Object class is the root class for all the classes</w:t>
+      </w:r>
+    </w:p>
+    <w:p>
+      <w:pPr>
+        <w:ind w:left="0" w:firstLine="0"/>
+      </w:pPr>
+      <w:r>
+        <w:rPr>
+          <w:highlight w:val="yellow"/>
+        </w:rPr>
+        <w:t>final keyword:</w:t>
+      </w:r>
+    </w:p>
+    <w:p>
+      <w:pPr>
+        <w:ind w:left="0" w:firstLine="0"/>
+      </w:pPr>
+      <w:r>
+        <w:t>It is applied to variables, methods &amp; classes</w:t>
+      </w:r>
+    </w:p>
+    <w:p>
+      <w:pPr>
+        <w:ind w:left="0" w:firstLine="0"/>
+      </w:pPr>
+      <w:r>
+        <w:rPr>
+          <w:highlight w:val="yellow"/>
+        </w:rPr>
+        <w:t>final variables:</w:t>
+      </w:r>
+      <w:r>
+        <w:t xml:space="preserve"> You can’t change, it can be applied on instance variable, static variable and even on local variables</w:t>
+      </w:r>
+    </w:p>
+    <w:p>
+      <w:pPr>
+        <w:ind w:left="0" w:firstLine="0"/>
+      </w:pPr>
+      <w:r>
+        <w:rPr>
+          <w:highlight w:val="yellow"/>
+        </w:rPr>
+        <w:t>Note:</w:t>
+      </w:r>
+      <w:r>
+        <w:t xml:space="preserve"> final variables can be initialized at the time of declarations or if its instance variable you can initialize in the constructor</w:t>
+      </w:r>
+    </w:p>
+    <w:p>
+      <w:pPr>
+        <w:ind w:left="0" w:firstLine="0"/>
+      </w:pPr>
+      <w:r>
+        <w:rPr>
+          <w:highlight w:val="yellow"/>
+        </w:rPr>
+        <w:t>final methods:</w:t>
+      </w:r>
+      <w:r>
+        <w:t xml:space="preserve"> These methods you can’t override, but you can inherit</w:t>
+      </w:r>
+    </w:p>
+    <w:p>
+      <w:pPr>
+        <w:ind w:left="0" w:firstLine="0"/>
+      </w:pPr>
+      <w:r>
+        <w:rPr>
+          <w:highlight w:val="yellow"/>
+        </w:rPr>
+        <w:t>final class:</w:t>
+      </w:r>
+      <w:r>
+        <w:t xml:space="preserve"> The class which you can’t extend </w:t>
+      </w:r>
+    </w:p>
+    <w:p>
+      <w:pPr>
+        <w:ind w:left="0" w:firstLine="0"/>
+      </w:pPr>
+    </w:p>
+    <w:p>
+      <w:pPr>
+        <w:ind w:left="0" w:firstLine="0"/>
+      </w:pPr>
+    </w:p>
+    <w:p>
+      <w:pPr>
+        <w:ind w:left="0" w:firstLine="0"/>
+      </w:pPr>
     </w:p>
     <w:sectPr>
       <w:pgSz w:w="12240" w:h="15840"/>

</xml_diff>